<commit_message>
These documents have been updated.
</commit_message>
<xml_diff>
--- a/www/webhelp/en/geoportal/00t0/pdf/GeoportalServer_InstallationGuide.docx
+++ b/www/webhelp/en/geoportal/00t0/pdf/GeoportalServer_InstallationGuide.docx
@@ -958,7 +958,7 @@
                 <w:noProof/>
                 <w:webHidden/>
               </w:rPr>
-              <w:t>13</w:t>
+              <w:t>14</w:t>
             </w:r>
             <w:r>
               <w:rPr>
@@ -10207,6 +10207,53 @@
         <w:pStyle w:val="Standard1stlevelindent"/>
         <w:rPr>
           <w:rFonts w:ascii="Calibri" w:hAnsi="Calibri"/>
+          <w:b/>
+          <w:szCs w:val="24"/>
+        </w:rPr>
+      </w:pPr>
+      <w:r>
+        <w:rPr>
+          <w:rFonts w:ascii="Calibri" w:hAnsi="Calibri"/>
+          <w:b/>
+          <w:szCs w:val="24"/>
+        </w:rPr>
+        <w:t>IMPORTANT:</w:t>
+      </w:r>
+      <w:r>
+        <w:rPr>
+          <w:rFonts w:ascii="Calibri" w:hAnsi="Calibri"/>
+          <w:b/>
+          <w:szCs w:val="24"/>
+        </w:rPr>
+        <w:t xml:space="preserve"> </w:t>
+      </w:r>
+      <w:r>
+        <w:rPr>
+          <w:rFonts w:ascii="Calibri" w:hAnsi="Calibri"/>
+          <w:szCs w:val="24"/>
+        </w:rPr>
+        <w:t xml:space="preserve"> If you have the “Enforce Password Policy” option enabled by default for all new users, then you will need to choose a user password in keeping with your organization’s password policy. This is usually a complex password. If you do not select a password in keeping with the password policy, the script may fail. </w:t>
+      </w:r>
+    </w:p>
+    <w:p>
+      <w:pPr>
+        <w:pStyle w:val="Standard1stlevelindent"/>
+        <w:numPr>
+          <w:ilvl w:val="0"/>
+          <w:numId w:val="0"/>
+        </w:numPr>
+        <w:ind w:left="720"/>
+        <w:rPr>
+          <w:rFonts w:ascii="Calibri" w:hAnsi="Calibri"/>
+          <w:szCs w:val="24"/>
+        </w:rPr>
+      </w:pPr>
+    </w:p>
+    <w:p>
+      <w:pPr>
+        <w:pStyle w:val="Standard1stlevelindent"/>
+        <w:rPr>
+          <w:rFonts w:ascii="Calibri" w:hAnsi="Calibri"/>
           <w:szCs w:val="24"/>
         </w:rPr>
       </w:pPr>
@@ -10622,6 +10669,7 @@
           <w:rFonts w:ascii="Calibri" w:hAnsi="Calibri"/>
           <w:szCs w:val="24"/>
         </w:rPr>
+        <w:lastRenderedPageBreak/>
         <w:t>Where</w:t>
       </w:r>
     </w:p>
@@ -10679,7 +10727,6 @@
           <w:rFonts w:ascii="Calibri" w:hAnsi="Calibri"/>
           <w:szCs w:val="24"/>
         </w:rPr>
-        <w:lastRenderedPageBreak/>
         <w:t xml:space="preserve">[Geoportal database name] is the name </w:t>
       </w:r>
       <w:r>
@@ -11255,6 +11302,7 @@
           <w:sz w:val="20"/>
           <w:szCs w:val="20"/>
         </w:rPr>
+        <w:lastRenderedPageBreak/>
         <w:t>'GPT_RESOURCE_IDX11' has maximum length of 4000 bytes. For some</w:t>
       </w:r>
     </w:p>
@@ -11331,7 +11379,6 @@
           <w:rFonts w:ascii="Calibri" w:eastAsia="Times New Roman" w:hAnsi="Calibri" w:cs="Times New Roman"/>
           <w:szCs w:val="24"/>
         </w:rPr>
-        <w:lastRenderedPageBreak/>
         <w:t>Sett</w:t>
       </w:r>
       <w:r>
@@ -12007,6 +12054,7 @@
           <w:rFonts w:ascii="Calibri" w:hAnsi="Calibri"/>
           <w:szCs w:val="24"/>
         </w:rPr>
+        <w:lastRenderedPageBreak/>
         <w:t xml:space="preserve">When prompted with the message “Enter password for new role:”, input the </w:t>
       </w:r>
       <w:r>
@@ -12111,7 +12159,6 @@
           <w:rFonts w:ascii="Calibri" w:hAnsi="Calibri"/>
           <w:szCs w:val="24"/>
         </w:rPr>
-        <w:lastRenderedPageBreak/>
         <w:t>When the script finishes executing you will be returned back to the command prompt and a text file (grants</w:t>
       </w:r>
       <w:r>
@@ -31258,7 +31305,7 @@
         <w:rPr>
           <w:noProof/>
         </w:rPr>
-        <w:t>19</w:t>
+        <w:t>44</w:t>
       </w:r>
     </w:fldSimple>
   </w:p>

</xml_diff>

<commit_message>
updated date at bottom
</commit_message>
<xml_diff>
--- a/www/webhelp/en/geoportal/00t0/pdf/GeoportalServer_InstallationGuide.docx
+++ b/www/webhelp/en/geoportal/00t0/pdf/GeoportalServer_InstallationGuide.docx
@@ -1301,7 +1301,7 @@
               <w:rPr>
                 <w:webHidden/>
               </w:rPr>
-              <w:t>33</w:t>
+              <w:t>34</w:t>
             </w:r>
             <w:r>
               <w:rPr>
@@ -1532,7 +1532,7 @@
               <w:rPr>
                 <w:webHidden/>
               </w:rPr>
-              <w:t>37</w:t>
+              <w:t>38</w:t>
             </w:r>
             <w:r>
               <w:rPr>
@@ -1719,7 +1719,7 @@
                 <w:noProof/>
                 <w:webHidden/>
               </w:rPr>
-              <w:t>38</w:t>
+              <w:t>39</w:t>
             </w:r>
             <w:r>
               <w:rPr>
@@ -1813,7 +1813,7 @@
                 <w:noProof/>
                 <w:webHidden/>
               </w:rPr>
-              <w:t>39</w:t>
+              <w:t>40</w:t>
             </w:r>
             <w:r>
               <w:rPr>
@@ -31322,7 +31322,10 @@
       </w:pBdr>
     </w:pPr>
     <w:r>
-      <w:t>October 2010</w:t>
+      <w:t xml:space="preserve">December </w:t>
+    </w:r>
+    <w:r>
+      <w:t>2010</w:t>
     </w:r>
     <w:r>
       <w:ptab w:relativeTo="margin" w:alignment="center" w:leader="none"/>
@@ -31335,7 +31338,7 @@
         <w:rPr>
           <w:noProof/>
         </w:rPr>
-        <w:t>41</w:t>
+        <w:t>i</w:t>
       </w:r>
     </w:fldSimple>
   </w:p>
@@ -31357,7 +31360,10 @@
       </w:pBdr>
     </w:pPr>
     <w:r>
-      <w:t>October 2010</w:t>
+      <w:t>December</w:t>
+    </w:r>
+    <w:r>
+      <w:t xml:space="preserve"> 2010</w:t>
     </w:r>
     <w:r>
       <w:ptab w:relativeTo="margin" w:alignment="center" w:leader="none"/>
@@ -31370,7 +31376,7 @@
         <w:rPr>
           <w:noProof/>
         </w:rPr>
-        <w:t>16</w:t>
+        <w:t>44</w:t>
       </w:r>
     </w:fldSimple>
   </w:p>

</xml_diff>